<commit_message>
added sql_ddl_hw and updated logical schema and busines presentation
</commit_message>
<xml_diff>
--- a/DB_Rokas_Miliunas_HW_PoliticalCampaign_descriptions.docx
+++ b/DB_Rokas_Miliunas_HW_PoliticalCampaign_descriptions.docx
@@ -2326,7 +2326,7 @@
                 <w:color w:val="464547"/>
                 <w:rtl w:val="0"/>
               </w:rPr>
-              <w:t xml:space="preserve">Voter</w:t>
+              <w:t xml:space="preserve">voter</w:t>
             </w:r>
             <w:r>
               <w:rPr>
@@ -2374,7 +2374,7 @@
                 <w:color w:val="464547"/>
                 <w:rtl w:val="0"/>
               </w:rPr>
-              <w:t xml:space="preserve">Voter_ID</w:t>
+              <w:t xml:space="preserve">voter_ID</w:t>
             </w:r>
             <w:r>
               <w:rPr>
@@ -2601,7 +2601,7 @@
                 <w:color w:val="464547"/>
                 <w:rtl w:val="0"/>
               </w:rPr>
-              <w:t xml:space="preserve">First_Name</w:t>
+              <w:t xml:space="preserve">first_name</w:t>
             </w:r>
             <w:r>
               <w:rPr>
@@ -2819,7 +2819,7 @@
                 <w:color w:val="464547"/>
                 <w:rtl w:val="0"/>
               </w:rPr>
-              <w:t xml:space="preserve">Last_Name</w:t>
+              <w:t xml:space="preserve">last_name</w:t>
             </w:r>
           </w:p>
         </w:tc>
@@ -2968,7 +2968,7 @@
                 <w:color w:val="464547"/>
                 <w:rtl w:val="0"/>
               </w:rPr>
-              <w:t xml:space="preserve">Date_Of_Birth</w:t>
+              <w:t xml:space="preserve">date_of_birth</w:t>
             </w:r>
           </w:p>
         </w:tc>
@@ -3169,7 +3169,7 @@
                 <w:color w:val="464547"/>
                 <w:rtl w:val="0"/>
               </w:rPr>
-              <w:t xml:space="preserve">Address</w:t>
+              <w:t xml:space="preserve">address</w:t>
             </w:r>
           </w:p>
         </w:tc>
@@ -3315,7 +3315,7 @@
                 <w:color w:val="464547"/>
                 <w:rtl w:val="0"/>
               </w:rPr>
-              <w:t xml:space="preserve">City</w:t>
+              <w:t xml:space="preserve">city</w:t>
             </w:r>
           </w:p>
         </w:tc>
@@ -3534,7 +3534,7 @@
                 <w:color w:val="464547"/>
                 <w:rtl w:val="0"/>
               </w:rPr>
-              <w:t xml:space="preserve">State</w:t>
+              <w:t xml:space="preserve">state</w:t>
             </w:r>
           </w:p>
         </w:tc>
@@ -3739,7 +3739,7 @@
                 <w:color w:val="464547"/>
                 <w:rtl w:val="0"/>
               </w:rPr>
-              <w:t xml:space="preserve">Zip_Code</w:t>
+              <w:t xml:space="preserve">zip_code</w:t>
             </w:r>
           </w:p>
         </w:tc>
@@ -4168,7 +4168,15 @@
                 <w:color w:val="ffffff"/>
                 <w:rtl w:val="0"/>
               </w:rPr>
-              <w:t xml:space="preserve">Voter_ID</w:t>
+              <w:t xml:space="preserve">v</w:t>
+            </w:r>
+            <w:r>
+              <w:rPr>
+                <w:rFonts w:ascii="Trebuchet MS" w:cs="Trebuchet MS" w:eastAsia="Trebuchet MS" w:hAnsi="Trebuchet MS"/>
+                <w:color w:val="ffffff"/>
+                <w:rtl w:val="0"/>
+              </w:rPr>
+              <w:t xml:space="preserve">oter_ID</w:t>
             </w:r>
             <w:r>
               <w:rPr>
@@ -4206,7 +4214,7 @@
                 <w:color w:val="ffffff"/>
                 <w:rtl w:val="0"/>
               </w:rPr>
-              <w:t xml:space="preserve">First_Name</w:t>
+              <w:t xml:space="preserve">first_name</w:t>
             </w:r>
             <w:r>
               <w:rPr>
@@ -4244,7 +4252,7 @@
                 <w:color w:val="ffffff"/>
                 <w:rtl w:val="0"/>
               </w:rPr>
-              <w:t xml:space="preserve">Last_Name</w:t>
+              <w:t xml:space="preserve">last_name</w:t>
             </w:r>
             <w:r>
               <w:rPr>
@@ -4282,7 +4290,7 @@
                 <w:color w:val="ffffff"/>
                 <w:rtl w:val="0"/>
               </w:rPr>
-              <w:t xml:space="preserve">Date_of_Birth</w:t>
+              <w:t xml:space="preserve">date_of_birth</w:t>
             </w:r>
             <w:r>
               <w:rPr>
@@ -4311,7 +4319,7 @@
                 <w:color w:val="ffffff"/>
                 <w:rtl w:val="0"/>
               </w:rPr>
-              <w:t xml:space="preserve">Address</w:t>
+              <w:t xml:space="preserve">address</w:t>
             </w:r>
           </w:p>
         </w:tc>
@@ -4335,7 +4343,7 @@
                 <w:color w:val="ffffff"/>
                 <w:rtl w:val="0"/>
               </w:rPr>
-              <w:t xml:space="preserve">City</w:t>
+              <w:t xml:space="preserve">city</w:t>
             </w:r>
           </w:p>
         </w:tc>
@@ -4359,7 +4367,7 @@
                 <w:color w:val="ffffff"/>
                 <w:rtl w:val="0"/>
               </w:rPr>
-              <w:t xml:space="preserve">State</w:t>
+              <w:t xml:space="preserve">state</w:t>
             </w:r>
           </w:p>
         </w:tc>
@@ -4392,7 +4400,7 @@
                 <w:color w:val="ffffff"/>
                 <w:rtl w:val="0"/>
               </w:rPr>
-              <w:t xml:space="preserve">Zip_Code</w:t>
+              <w:t xml:space="preserve">zip_code</w:t>
             </w:r>
             <w:r>
               <w:rPr>
@@ -5053,29 +5061,29 @@
                 <w:color w:val="464547"/>
                 <w:rtl w:val="0"/>
               </w:rPr>
-              <w:t xml:space="preserve"> Campaigm_Donor</w:t>
-            </w:r>
-          </w:p>
-        </w:tc>
-        <w:tc>
-          <w:tcPr/>
-          <w:p>
-            <w:pPr>
-              <w:keepLines w:val="1"/>
-              <w:widowControl w:val="1"/>
-              <w:spacing w:before="120" w:line="240" w:lineRule="auto"/>
-              <w:rPr>
-                <w:rFonts w:ascii="Trebuchet MS" w:cs="Trebuchet MS" w:eastAsia="Trebuchet MS" w:hAnsi="Trebuchet MS"/>
-                <w:color w:val="464547"/>
-              </w:rPr>
-            </w:pPr>
-            <w:r>
-              <w:rPr>
-                <w:rFonts w:ascii="Trebuchet MS" w:cs="Trebuchet MS" w:eastAsia="Trebuchet MS" w:hAnsi="Trebuchet MS"/>
-                <w:color w:val="464547"/>
-                <w:rtl w:val="0"/>
-              </w:rPr>
-              <w:t xml:space="preserve">Donor_ID</w:t>
+              <w:t xml:space="preserve"> campaigm_donor</w:t>
+            </w:r>
+          </w:p>
+        </w:tc>
+        <w:tc>
+          <w:tcPr/>
+          <w:p>
+            <w:pPr>
+              <w:keepLines w:val="1"/>
+              <w:widowControl w:val="1"/>
+              <w:spacing w:before="120" w:line="240" w:lineRule="auto"/>
+              <w:rPr>
+                <w:rFonts w:ascii="Trebuchet MS" w:cs="Trebuchet MS" w:eastAsia="Trebuchet MS" w:hAnsi="Trebuchet MS"/>
+                <w:color w:val="464547"/>
+              </w:rPr>
+            </w:pPr>
+            <w:r>
+              <w:rPr>
+                <w:rFonts w:ascii="Trebuchet MS" w:cs="Trebuchet MS" w:eastAsia="Trebuchet MS" w:hAnsi="Trebuchet MS"/>
+                <w:color w:val="464547"/>
+                <w:rtl w:val="0"/>
+              </w:rPr>
+              <w:t xml:space="preserve">donor_id</w:t>
             </w:r>
           </w:p>
         </w:tc>
@@ -5189,7 +5197,7 @@
                 <w:color w:val="464547"/>
                 <w:rtl w:val="0"/>
               </w:rPr>
-              <w:t xml:space="preserve">Name</w:t>
+              <w:t xml:space="preserve">name</w:t>
             </w:r>
           </w:p>
         </w:tc>
@@ -5303,7 +5311,7 @@
                 <w:color w:val="464547"/>
                 <w:rtl w:val="0"/>
               </w:rPr>
-              <w:t xml:space="preserve">Email</w:t>
+              <w:t xml:space="preserve">email</w:t>
             </w:r>
           </w:p>
         </w:tc>
@@ -5417,7 +5425,7 @@
                 <w:color w:val="464547"/>
                 <w:rtl w:val="0"/>
               </w:rPr>
-              <w:t xml:space="preserve">Phone_Number</w:t>
+              <w:t xml:space="preserve">phone_number</w:t>
             </w:r>
           </w:p>
         </w:tc>
@@ -5531,7 +5539,7 @@
                 <w:color w:val="464547"/>
                 <w:rtl w:val="0"/>
               </w:rPr>
-              <w:t xml:space="preserve">Donor_Type</w:t>
+              <w:t xml:space="preserve">donor_type</w:t>
             </w:r>
           </w:p>
         </w:tc>
@@ -5725,7 +5733,7 @@
       <w:tr>
         <w:trPr>
           <w:cantSplit w:val="0"/>
-          <w:trHeight w:val="292" w:hRule="atLeast"/>
+          <w:trHeight w:val="337.2265625" w:hRule="atLeast"/>
           <w:tblHeader w:val="0"/>
         </w:trPr>
         <w:tc>
@@ -5750,7 +5758,15 @@
                 <w:color w:val="ffffff"/>
                 <w:rtl w:val="0"/>
               </w:rPr>
-              <w:t xml:space="preserve">Donor_ID</w:t>
+              <w:t xml:space="preserve">d</w:t>
+            </w:r>
+            <w:r>
+              <w:rPr>
+                <w:rFonts w:ascii="Trebuchet MS" w:cs="Trebuchet MS" w:eastAsia="Trebuchet MS" w:hAnsi="Trebuchet MS"/>
+                <w:color w:val="ffffff"/>
+                <w:rtl w:val="0"/>
+              </w:rPr>
+              <w:t xml:space="preserve">onor_id</w:t>
             </w:r>
             <w:r>
               <w:rPr>
@@ -5781,7 +5797,7 @@
                 <w:color w:val="ffffff"/>
                 <w:rtl w:val="0"/>
               </w:rPr>
-              <w:t xml:space="preserve">Name</w:t>
+              <w:t xml:space="preserve">name</w:t>
             </w:r>
             <w:r>
               <w:rPr>
@@ -5812,7 +5828,7 @@
                 <w:color w:val="ffffff"/>
                 <w:rtl w:val="0"/>
               </w:rPr>
-              <w:t xml:space="preserve">Email</w:t>
+              <w:t xml:space="preserve">email</w:t>
             </w:r>
             <w:r>
               <w:rPr>
@@ -5827,21 +5843,36 @@
           </w:tcPr>
           <w:p>
             <w:pPr>
-              <w:keepLines w:val="1"/>
-              <w:widowControl w:val="1"/>
-              <w:spacing w:before="120" w:line="240" w:lineRule="auto"/>
-              <w:rPr>
-                <w:rFonts w:ascii="Trebuchet MS" w:cs="Trebuchet MS" w:eastAsia="Trebuchet MS" w:hAnsi="Trebuchet MS"/>
-                <w:color w:val="ffffff"/>
-              </w:rPr>
-            </w:pPr>
-            <w:r>
-              <w:rPr>
-                <w:rFonts w:ascii="Trebuchet MS" w:cs="Trebuchet MS" w:eastAsia="Trebuchet MS" w:hAnsi="Trebuchet MS"/>
-                <w:color w:val="ffffff"/>
-                <w:rtl w:val="0"/>
-              </w:rPr>
-              <w:t xml:space="preserve">Phone_Number</w:t>
+              <w:keepNext w:val="0"/>
+              <w:keepLines w:val="1"/>
+              <w:widowControl w:val="1"/>
+              <w:pBdr>
+                <w:top w:space="0" w:sz="0" w:val="nil"/>
+                <w:left w:space="0" w:sz="0" w:val="nil"/>
+                <w:bottom w:space="0" w:sz="0" w:val="nil"/>
+                <w:right w:space="0" w:sz="0" w:val="nil"/>
+                <w:between w:space="0" w:sz="0" w:val="nil"/>
+              </w:pBdr>
+              <w:shd w:fill="auto" w:val="clear"/>
+              <w:spacing w:after="0" w:before="120" w:line="240" w:lineRule="auto"/>
+              <w:ind w:left="0" w:right="0" w:firstLine="0"/>
+              <w:jc w:val="left"/>
+              <w:rPr>
+                <w:rFonts w:ascii="Trebuchet MS" w:cs="Trebuchet MS" w:eastAsia="Trebuchet MS" w:hAnsi="Trebuchet MS"/>
+                <w:color w:val="ffffff"/>
+                <w:sz w:val="18"/>
+                <w:szCs w:val="18"/>
+              </w:rPr>
+            </w:pPr>
+            <w:r>
+              <w:rPr>
+                <w:rFonts w:ascii="Trebuchet MS" w:cs="Trebuchet MS" w:eastAsia="Trebuchet MS" w:hAnsi="Trebuchet MS"/>
+                <w:color w:val="ffffff"/>
+                <w:sz w:val="18"/>
+                <w:szCs w:val="18"/>
+                <w:rtl w:val="0"/>
+              </w:rPr>
+              <w:t xml:space="preserve">phone_number</w:t>
             </w:r>
           </w:p>
         </w:tc>
@@ -5851,9 +5882,20 @@
           </w:tcPr>
           <w:p>
             <w:pPr>
-              <w:keepLines w:val="1"/>
-              <w:widowControl w:val="1"/>
-              <w:spacing w:before="120" w:line="240" w:lineRule="auto"/>
+              <w:keepNext w:val="0"/>
+              <w:keepLines w:val="1"/>
+              <w:widowControl w:val="1"/>
+              <w:pBdr>
+                <w:top w:space="0" w:sz="0" w:val="nil"/>
+                <w:left w:space="0" w:sz="0" w:val="nil"/>
+                <w:bottom w:space="0" w:sz="0" w:val="nil"/>
+                <w:right w:space="0" w:sz="0" w:val="nil"/>
+                <w:between w:space="0" w:sz="0" w:val="nil"/>
+              </w:pBdr>
+              <w:shd w:fill="auto" w:val="clear"/>
+              <w:spacing w:after="0" w:before="120" w:line="240" w:lineRule="auto"/>
+              <w:ind w:left="0" w:right="0" w:firstLine="0"/>
+              <w:jc w:val="left"/>
               <w:rPr>
                 <w:rFonts w:ascii="Trebuchet MS" w:cs="Trebuchet MS" w:eastAsia="Trebuchet MS" w:hAnsi="Trebuchet MS"/>
                 <w:color w:val="ffffff"/>
@@ -5865,14 +5907,11 @@
               <w:rPr>
                 <w:rFonts w:ascii="Trebuchet MS" w:cs="Trebuchet MS" w:eastAsia="Trebuchet MS" w:hAnsi="Trebuchet MS"/>
                 <w:color w:val="ffffff"/>
-                <w:rtl w:val="0"/>
-              </w:rPr>
-              <w:t xml:space="preserve">Total_Contributions</w:t>
-            </w:r>
-            <w:r>
-              <w:rPr>
-                <w:rtl w:val="0"/>
-              </w:rPr>
+                <w:sz w:val="18"/>
+                <w:szCs w:val="18"/>
+                <w:rtl w:val="0"/>
+              </w:rPr>
+              <w:t xml:space="preserve">donor_type</w:t>
             </w:r>
           </w:p>
         </w:tc>
@@ -6398,34 +6437,34 @@
                 <w:color w:val="464547"/>
                 <w:rtl w:val="0"/>
               </w:rPr>
-              <w:t xml:space="preserve">Campaign_Donation</w:t>
-            </w:r>
-            <w:r>
-              <w:rPr>
-                <w:rtl w:val="0"/>
-              </w:rPr>
-            </w:r>
-          </w:p>
-        </w:tc>
-        <w:tc>
-          <w:tcPr/>
-          <w:p>
-            <w:pPr>
-              <w:keepLines w:val="1"/>
-              <w:widowControl w:val="1"/>
-              <w:spacing w:before="120" w:line="240" w:lineRule="auto"/>
-              <w:rPr>
-                <w:rFonts w:ascii="Trebuchet MS" w:cs="Trebuchet MS" w:eastAsia="Trebuchet MS" w:hAnsi="Trebuchet MS"/>
-                <w:color w:val="464547"/>
-              </w:rPr>
-            </w:pPr>
-            <w:r>
-              <w:rPr>
-                <w:rFonts w:ascii="Trebuchet MS" w:cs="Trebuchet MS" w:eastAsia="Trebuchet MS" w:hAnsi="Trebuchet MS"/>
-                <w:color w:val="464547"/>
-                <w:rtl w:val="0"/>
-              </w:rPr>
-              <w:t xml:space="preserve">Donation_ID</w:t>
+              <w:t xml:space="preserve">campaign_donation</w:t>
+            </w:r>
+            <w:r>
+              <w:rPr>
+                <w:rtl w:val="0"/>
+              </w:rPr>
+            </w:r>
+          </w:p>
+        </w:tc>
+        <w:tc>
+          <w:tcPr/>
+          <w:p>
+            <w:pPr>
+              <w:keepLines w:val="1"/>
+              <w:widowControl w:val="1"/>
+              <w:spacing w:before="120" w:line="240" w:lineRule="auto"/>
+              <w:rPr>
+                <w:rFonts w:ascii="Trebuchet MS" w:cs="Trebuchet MS" w:eastAsia="Trebuchet MS" w:hAnsi="Trebuchet MS"/>
+                <w:color w:val="464547"/>
+              </w:rPr>
+            </w:pPr>
+            <w:r>
+              <w:rPr>
+                <w:rFonts w:ascii="Trebuchet MS" w:cs="Trebuchet MS" w:eastAsia="Trebuchet MS" w:hAnsi="Trebuchet MS"/>
+                <w:color w:val="464547"/>
+                <w:rtl w:val="0"/>
+              </w:rPr>
+              <w:t xml:space="preserve">donation_id</w:t>
             </w:r>
           </w:p>
         </w:tc>
@@ -6539,7 +6578,7 @@
                 <w:color w:val="464547"/>
                 <w:rtl w:val="0"/>
               </w:rPr>
-              <w:t xml:space="preserve">Donor_ID</w:t>
+              <w:t xml:space="preserve">donor_id</w:t>
             </w:r>
           </w:p>
         </w:tc>
@@ -6653,7 +6692,7 @@
                 <w:color w:val="464547"/>
                 <w:rtl w:val="0"/>
               </w:rPr>
-              <w:t xml:space="preserve">Campain_ID</w:t>
+              <w:t xml:space="preserve">campain_id</w:t>
             </w:r>
           </w:p>
         </w:tc>
@@ -6767,7 +6806,7 @@
                 <w:color w:val="464547"/>
                 <w:rtl w:val="0"/>
               </w:rPr>
-              <w:t xml:space="preserve">Contribution</w:t>
+              <w:t xml:space="preserve">contribution</w:t>
             </w:r>
           </w:p>
         </w:tc>
@@ -6881,7 +6920,7 @@
                 <w:color w:val="464547"/>
                 <w:rtl w:val="0"/>
               </w:rPr>
-              <w:t xml:space="preserve">Date_Receved</w:t>
+              <w:t xml:space="preserve">date_receved</w:t>
             </w:r>
           </w:p>
         </w:tc>
@@ -7124,7 +7163,7 @@
                 <w:color w:val="ffffff"/>
                 <w:rtl w:val="0"/>
               </w:rPr>
-              <w:t xml:space="preserve">Contribution_ID</w:t>
+              <w:t xml:space="preserve">contribution_id</w:t>
             </w:r>
             <w:r>
               <w:rPr>
@@ -7155,7 +7194,7 @@
                 <w:color w:val="ffffff"/>
                 <w:rtl w:val="0"/>
               </w:rPr>
-              <w:t xml:space="preserve">Donor_ID</w:t>
+              <w:t xml:space="preserve">donor_id</w:t>
             </w:r>
             <w:r>
               <w:rPr>
@@ -7184,7 +7223,7 @@
                 <w:color w:val="ffffff"/>
                 <w:rtl w:val="0"/>
               </w:rPr>
-              <w:t xml:space="preserve">Campain_ID</w:t>
+              <w:t xml:space="preserve">campain_id</w:t>
             </w:r>
           </w:p>
         </w:tc>
@@ -7210,7 +7249,7 @@
                 <w:color w:val="ffffff"/>
                 <w:rtl w:val="0"/>
               </w:rPr>
-              <w:t xml:space="preserve">Amount</w:t>
+              <w:t xml:space="preserve">amount</w:t>
             </w:r>
             <w:r>
               <w:rPr>
@@ -7241,7 +7280,7 @@
                 <w:color w:val="ffffff"/>
                 <w:rtl w:val="0"/>
               </w:rPr>
-              <w:t xml:space="preserve">Date</w:t>
+              <w:t xml:space="preserve">date</w:t>
             </w:r>
             <w:r>
               <w:rPr>
@@ -7502,7 +7541,7 @@
                 <w:szCs w:val="18"/>
                 <w:rtl w:val="0"/>
               </w:rPr>
-              <w:t xml:space="preserve">Table Name</w:t>
+              <w:t xml:space="preserve">table name</w:t>
             </w:r>
           </w:p>
         </w:tc>
@@ -7530,7 +7569,7 @@
                 <w:szCs w:val="18"/>
                 <w:rtl w:val="0"/>
               </w:rPr>
-              <w:t xml:space="preserve">Field name </w:t>
+              <w:t xml:space="preserve">field name </w:t>
             </w:r>
           </w:p>
         </w:tc>
@@ -7558,7 +7597,7 @@
                 <w:szCs w:val="18"/>
                 <w:rtl w:val="0"/>
               </w:rPr>
-              <w:t xml:space="preserve">Field Description</w:t>
+              <w:t xml:space="preserve">field description</w:t>
             </w:r>
           </w:p>
         </w:tc>
@@ -7586,7 +7625,7 @@
                 <w:szCs w:val="18"/>
                 <w:rtl w:val="0"/>
               </w:rPr>
-              <w:t xml:space="preserve">Field Constraints</w:t>
+              <w:t xml:space="preserve">field Constraints</w:t>
             </w:r>
           </w:p>
         </w:tc>
@@ -7645,29 +7684,29 @@
                 <w:color w:val="464547"/>
                 <w:rtl w:val="0"/>
               </w:rPr>
-              <w:t xml:space="preserve"> Campaign_Volunteer</w:t>
-            </w:r>
-          </w:p>
-        </w:tc>
-        <w:tc>
-          <w:tcPr/>
-          <w:p>
-            <w:pPr>
-              <w:keepLines w:val="1"/>
-              <w:widowControl w:val="1"/>
-              <w:spacing w:before="120" w:line="240" w:lineRule="auto"/>
-              <w:rPr>
-                <w:rFonts w:ascii="Trebuchet MS" w:cs="Trebuchet MS" w:eastAsia="Trebuchet MS" w:hAnsi="Trebuchet MS"/>
-                <w:color w:val="464547"/>
-              </w:rPr>
-            </w:pPr>
-            <w:r>
-              <w:rPr>
-                <w:rFonts w:ascii="Trebuchet MS" w:cs="Trebuchet MS" w:eastAsia="Trebuchet MS" w:hAnsi="Trebuchet MS"/>
-                <w:color w:val="464547"/>
-                <w:rtl w:val="0"/>
-              </w:rPr>
-              <w:t xml:space="preserve">Volunteer_ID</w:t>
+              <w:t xml:space="preserve"> campaign_volunteer</w:t>
+            </w:r>
+          </w:p>
+        </w:tc>
+        <w:tc>
+          <w:tcPr/>
+          <w:p>
+            <w:pPr>
+              <w:keepLines w:val="1"/>
+              <w:widowControl w:val="1"/>
+              <w:spacing w:before="120" w:line="240" w:lineRule="auto"/>
+              <w:rPr>
+                <w:rFonts w:ascii="Trebuchet MS" w:cs="Trebuchet MS" w:eastAsia="Trebuchet MS" w:hAnsi="Trebuchet MS"/>
+                <w:color w:val="464547"/>
+              </w:rPr>
+            </w:pPr>
+            <w:r>
+              <w:rPr>
+                <w:rFonts w:ascii="Trebuchet MS" w:cs="Trebuchet MS" w:eastAsia="Trebuchet MS" w:hAnsi="Trebuchet MS"/>
+                <w:color w:val="464547"/>
+                <w:rtl w:val="0"/>
+              </w:rPr>
+              <w:t xml:space="preserve">volunteer_id</w:t>
             </w:r>
           </w:p>
         </w:tc>
@@ -7783,7 +7822,7 @@
                 <w:color w:val="464547"/>
                 <w:rtl w:val="0"/>
               </w:rPr>
-              <w:t xml:space="preserve">Campagn_ID</w:t>
+              <w:t xml:space="preserve">campagn_id</w:t>
             </w:r>
           </w:p>
         </w:tc>
@@ -7897,7 +7936,7 @@
                 <w:color w:val="464547"/>
                 <w:rtl w:val="0"/>
               </w:rPr>
-              <w:t xml:space="preserve">First_Name</w:t>
+              <w:t xml:space="preserve">first_name</w:t>
             </w:r>
           </w:p>
         </w:tc>
@@ -8011,7 +8050,7 @@
                 <w:color w:val="464547"/>
                 <w:rtl w:val="0"/>
               </w:rPr>
-              <w:t xml:space="preserve">Last_Name</w:t>
+              <w:t xml:space="preserve">last_name</w:t>
             </w:r>
           </w:p>
         </w:tc>
@@ -8125,7 +8164,7 @@
                 <w:color w:val="464547"/>
                 <w:rtl w:val="0"/>
               </w:rPr>
-              <w:t xml:space="preserve">Availability</w:t>
+              <w:t xml:space="preserve">availability</w:t>
             </w:r>
           </w:p>
         </w:tc>
@@ -8239,7 +8278,7 @@
                 <w:color w:val="464547"/>
                 <w:rtl w:val="0"/>
               </w:rPr>
-              <w:t xml:space="preserve">Role</w:t>
+              <w:t xml:space="preserve">role</w:t>
             </w:r>
           </w:p>
         </w:tc>
@@ -8484,7 +8523,7 @@
                 <w:color w:val="ffffff"/>
                 <w:rtl w:val="0"/>
               </w:rPr>
-              <w:t xml:space="preserve">Voter_ID</w:t>
+              <w:t xml:space="preserve">voter_id</w:t>
             </w:r>
             <w:r>
               <w:rPr>
@@ -8513,7 +8552,7 @@
                 <w:color w:val="ffffff"/>
                 <w:rtl w:val="0"/>
               </w:rPr>
-              <w:t xml:space="preserve">Campagn_ID</w:t>
+              <w:t xml:space="preserve">campagn_id</w:t>
             </w:r>
           </w:p>
         </w:tc>
@@ -8539,15 +8578,15 @@
                 <w:color w:val="ffffff"/>
                 <w:rtl w:val="0"/>
               </w:rPr>
-              <w:t xml:space="preserve">First_</w:t>
-            </w:r>
-            <w:r>
-              <w:rPr>
-                <w:rFonts w:ascii="Trebuchet MS" w:cs="Trebuchet MS" w:eastAsia="Trebuchet MS" w:hAnsi="Trebuchet MS"/>
-                <w:color w:val="ffffff"/>
-                <w:rtl w:val="0"/>
-              </w:rPr>
-              <w:t xml:space="preserve">Name</w:t>
+              <w:t xml:space="preserve">first_n</w:t>
+            </w:r>
+            <w:r>
+              <w:rPr>
+                <w:rFonts w:ascii="Trebuchet MS" w:cs="Trebuchet MS" w:eastAsia="Trebuchet MS" w:hAnsi="Trebuchet MS"/>
+                <w:color w:val="ffffff"/>
+                <w:rtl w:val="0"/>
+              </w:rPr>
+              <w:t xml:space="preserve">ame</w:t>
             </w:r>
             <w:r>
               <w:rPr>
@@ -8576,7 +8615,7 @@
                 <w:color w:val="ffffff"/>
                 <w:rtl w:val="0"/>
               </w:rPr>
-              <w:t xml:space="preserve">Last_Name</w:t>
+              <w:t xml:space="preserve">last_name</w:t>
             </w:r>
           </w:p>
         </w:tc>
@@ -8600,7 +8639,7 @@
                 <w:color w:val="ffffff"/>
                 <w:rtl w:val="0"/>
               </w:rPr>
-              <w:t xml:space="preserve">Availability</w:t>
+              <w:t xml:space="preserve">availability</w:t>
             </w:r>
           </w:p>
         </w:tc>
@@ -8626,7 +8665,7 @@
                 <w:color w:val="ffffff"/>
                 <w:rtl w:val="0"/>
               </w:rPr>
-              <w:t xml:space="preserve">Role</w:t>
+              <w:t xml:space="preserve">role</w:t>
             </w:r>
             <w:r>
               <w:rPr>
@@ -9052,29 +9091,29 @@
                 <w:color w:val="464547"/>
                 <w:rtl w:val="0"/>
               </w:rPr>
-              <w:t xml:space="preserve"> Event</w:t>
-            </w:r>
-          </w:p>
-        </w:tc>
-        <w:tc>
-          <w:tcPr/>
-          <w:p>
-            <w:pPr>
-              <w:keepLines w:val="1"/>
-              <w:widowControl w:val="1"/>
-              <w:spacing w:before="120" w:line="240" w:lineRule="auto"/>
-              <w:rPr>
-                <w:rFonts w:ascii="Trebuchet MS" w:cs="Trebuchet MS" w:eastAsia="Trebuchet MS" w:hAnsi="Trebuchet MS"/>
-                <w:color w:val="464547"/>
-              </w:rPr>
-            </w:pPr>
-            <w:r>
-              <w:rPr>
-                <w:rFonts w:ascii="Trebuchet MS" w:cs="Trebuchet MS" w:eastAsia="Trebuchet MS" w:hAnsi="Trebuchet MS"/>
-                <w:color w:val="464547"/>
-                <w:rtl w:val="0"/>
-              </w:rPr>
-              <w:t xml:space="preserve">Event_ID</w:t>
+              <w:t xml:space="preserve"> event</w:t>
+            </w:r>
+          </w:p>
+        </w:tc>
+        <w:tc>
+          <w:tcPr/>
+          <w:p>
+            <w:pPr>
+              <w:keepLines w:val="1"/>
+              <w:widowControl w:val="1"/>
+              <w:spacing w:before="120" w:line="240" w:lineRule="auto"/>
+              <w:rPr>
+                <w:rFonts w:ascii="Trebuchet MS" w:cs="Trebuchet MS" w:eastAsia="Trebuchet MS" w:hAnsi="Trebuchet MS"/>
+                <w:color w:val="464547"/>
+              </w:rPr>
+            </w:pPr>
+            <w:r>
+              <w:rPr>
+                <w:rFonts w:ascii="Trebuchet MS" w:cs="Trebuchet MS" w:eastAsia="Trebuchet MS" w:hAnsi="Trebuchet MS"/>
+                <w:color w:val="464547"/>
+                <w:rtl w:val="0"/>
+              </w:rPr>
+              <w:t xml:space="preserve">event_id</w:t>
             </w:r>
           </w:p>
         </w:tc>
@@ -9190,7 +9229,7 @@
                 <w:color w:val="464547"/>
                 <w:rtl w:val="0"/>
               </w:rPr>
-              <w:t xml:space="preserve">Campaign_ID</w:t>
+              <w:t xml:space="preserve">campaign_id</w:t>
             </w:r>
           </w:p>
         </w:tc>
@@ -9304,7 +9343,7 @@
                 <w:color w:val="464547"/>
                 <w:rtl w:val="0"/>
               </w:rPr>
-              <w:t xml:space="preserve">Name</w:t>
+              <w:t xml:space="preserve">name</w:t>
             </w:r>
           </w:p>
         </w:tc>
@@ -9418,7 +9457,7 @@
                 <w:color w:val="464547"/>
                 <w:rtl w:val="0"/>
               </w:rPr>
-              <w:t xml:space="preserve">Date</w:t>
+              <w:t xml:space="preserve">date</w:t>
             </w:r>
           </w:p>
         </w:tc>
@@ -9532,7 +9571,7 @@
                 <w:color w:val="464547"/>
                 <w:rtl w:val="0"/>
               </w:rPr>
-              <w:t xml:space="preserve">Location</w:t>
+              <w:t xml:space="preserve">location</w:t>
             </w:r>
           </w:p>
         </w:tc>
@@ -9646,7 +9685,7 @@
                 <w:color w:val="464547"/>
                 <w:rtl w:val="0"/>
               </w:rPr>
-              <w:t xml:space="preserve">Type</w:t>
+              <w:t xml:space="preserve">type</w:t>
             </w:r>
           </w:p>
         </w:tc>
@@ -9891,7 +9930,7 @@
                 <w:color w:val="ffffff"/>
                 <w:rtl w:val="0"/>
               </w:rPr>
-              <w:t xml:space="preserve">Event_ID</w:t>
+              <w:t xml:space="preserve">event_id</w:t>
             </w:r>
             <w:r>
               <w:rPr>
@@ -9920,7 +9959,7 @@
                 <w:color w:val="ffffff"/>
                 <w:rtl w:val="0"/>
               </w:rPr>
-              <w:t xml:space="preserve">Campaign_ID</w:t>
+              <w:t xml:space="preserve">campaign_id</w:t>
             </w:r>
           </w:p>
         </w:tc>
@@ -9946,7 +9985,15 @@
                 <w:color w:val="ffffff"/>
                 <w:rtl w:val="0"/>
               </w:rPr>
-              <w:t xml:space="preserve">Name</w:t>
+              <w:t xml:space="preserve">n</w:t>
+            </w:r>
+            <w:r>
+              <w:rPr>
+                <w:rFonts w:ascii="Trebuchet MS" w:cs="Trebuchet MS" w:eastAsia="Trebuchet MS" w:hAnsi="Trebuchet MS"/>
+                <w:color w:val="ffffff"/>
+                <w:rtl w:val="0"/>
+              </w:rPr>
+              <w:t xml:space="preserve">ame</w:t>
             </w:r>
             <w:r>
               <w:rPr>
@@ -9977,7 +10024,7 @@
                 <w:color w:val="ffffff"/>
                 <w:rtl w:val="0"/>
               </w:rPr>
-              <w:t xml:space="preserve">Date</w:t>
+              <w:t xml:space="preserve">date</w:t>
             </w:r>
             <w:r>
               <w:rPr>
@@ -10008,7 +10055,7 @@
                 <w:color w:val="ffffff"/>
                 <w:rtl w:val="0"/>
               </w:rPr>
-              <w:t xml:space="preserve">Location</w:t>
+              <w:t xml:space="preserve">location</w:t>
             </w:r>
             <w:r>
               <w:rPr>
@@ -10039,7 +10086,7 @@
                 <w:color w:val="ffffff"/>
                 <w:rtl w:val="0"/>
               </w:rPr>
-              <w:t xml:space="preserve">Type</w:t>
+              <w:t xml:space="preserve">type</w:t>
             </w:r>
             <w:r>
               <w:rPr>
@@ -10449,29 +10496,29 @@
                 <w:color w:val="464547"/>
                 <w:rtl w:val="0"/>
               </w:rPr>
-              <w:t xml:space="preserve"> Event_Attendance</w:t>
-            </w:r>
-          </w:p>
-        </w:tc>
-        <w:tc>
-          <w:tcPr/>
-          <w:p>
-            <w:pPr>
-              <w:keepLines w:val="1"/>
-              <w:widowControl w:val="1"/>
-              <w:spacing w:before="120" w:line="240" w:lineRule="auto"/>
-              <w:rPr>
-                <w:rFonts w:ascii="Trebuchet MS" w:cs="Trebuchet MS" w:eastAsia="Trebuchet MS" w:hAnsi="Trebuchet MS"/>
-                <w:color w:val="464547"/>
-              </w:rPr>
-            </w:pPr>
-            <w:r>
-              <w:rPr>
-                <w:rFonts w:ascii="Trebuchet MS" w:cs="Trebuchet MS" w:eastAsia="Trebuchet MS" w:hAnsi="Trebuchet MS"/>
-                <w:color w:val="464547"/>
-                <w:rtl w:val="0"/>
-              </w:rPr>
-              <w:t xml:space="preserve">Event_ID</w:t>
+              <w:t xml:space="preserve"> event_attendance</w:t>
+            </w:r>
+          </w:p>
+        </w:tc>
+        <w:tc>
+          <w:tcPr/>
+          <w:p>
+            <w:pPr>
+              <w:keepLines w:val="1"/>
+              <w:widowControl w:val="1"/>
+              <w:spacing w:before="120" w:line="240" w:lineRule="auto"/>
+              <w:rPr>
+                <w:rFonts w:ascii="Trebuchet MS" w:cs="Trebuchet MS" w:eastAsia="Trebuchet MS" w:hAnsi="Trebuchet MS"/>
+                <w:color w:val="464547"/>
+              </w:rPr>
+            </w:pPr>
+            <w:r>
+              <w:rPr>
+                <w:rFonts w:ascii="Trebuchet MS" w:cs="Trebuchet MS" w:eastAsia="Trebuchet MS" w:hAnsi="Trebuchet MS"/>
+                <w:color w:val="464547"/>
+                <w:rtl w:val="0"/>
+              </w:rPr>
+              <w:t xml:space="preserve">event_id</w:t>
             </w:r>
           </w:p>
         </w:tc>
@@ -10585,7 +10632,7 @@
                 <w:color w:val="464547"/>
                 <w:rtl w:val="0"/>
               </w:rPr>
-              <w:t xml:space="preserve">Volunteer_ID</w:t>
+              <w:t xml:space="preserve">volunteer_id</w:t>
             </w:r>
           </w:p>
         </w:tc>
@@ -10699,7 +10746,7 @@
                 <w:color w:val="464547"/>
                 <w:rtl w:val="0"/>
               </w:rPr>
-              <w:t xml:space="preserve">Task_Assigned</w:t>
+              <w:t xml:space="preserve">task_assigned</w:t>
             </w:r>
           </w:p>
         </w:tc>
@@ -10930,7 +10977,7 @@
                 <w:color w:val="ffffff"/>
                 <w:rtl w:val="0"/>
               </w:rPr>
-              <w:t xml:space="preserve">Event_ID</w:t>
+              <w:t xml:space="preserve">event_id</w:t>
             </w:r>
             <w:r>
               <w:rPr>
@@ -10972,7 +11019,7 @@
                 <w:color w:val="ffffff"/>
                 <w:rtl w:val="0"/>
               </w:rPr>
-              <w:t xml:space="preserve">Volunteer_ID</w:t>
+              <w:t xml:space="preserve">volunteer_id</w:t>
             </w:r>
             <w:r>
               <w:rPr>
@@ -11003,7 +11050,7 @@
                 <w:color w:val="ffffff"/>
                 <w:rtl w:val="0"/>
               </w:rPr>
-              <w:t xml:space="preserve">Task_Assigned</w:t>
+              <w:t xml:space="preserve">task_assigned</w:t>
             </w:r>
             <w:r>
               <w:rPr>
@@ -11363,29 +11410,29 @@
                 <w:color w:val="464547"/>
                 <w:rtl w:val="0"/>
               </w:rPr>
-              <w:t xml:space="preserve"> Survey_Response</w:t>
-            </w:r>
-          </w:p>
-        </w:tc>
-        <w:tc>
-          <w:tcPr/>
-          <w:p>
-            <w:pPr>
-              <w:keepLines w:val="1"/>
-              <w:widowControl w:val="1"/>
-              <w:spacing w:before="120" w:line="240" w:lineRule="auto"/>
-              <w:rPr>
-                <w:rFonts w:ascii="Trebuchet MS" w:cs="Trebuchet MS" w:eastAsia="Trebuchet MS" w:hAnsi="Trebuchet MS"/>
-                <w:color w:val="464547"/>
-              </w:rPr>
-            </w:pPr>
-            <w:r>
-              <w:rPr>
-                <w:rFonts w:ascii="Trebuchet MS" w:cs="Trebuchet MS" w:eastAsia="Trebuchet MS" w:hAnsi="Trebuchet MS"/>
-                <w:color w:val="464547"/>
-                <w:rtl w:val="0"/>
-              </w:rPr>
-              <w:t xml:space="preserve">Survey_ID</w:t>
+              <w:t xml:space="preserve"> survey_response</w:t>
+            </w:r>
+          </w:p>
+        </w:tc>
+        <w:tc>
+          <w:tcPr/>
+          <w:p>
+            <w:pPr>
+              <w:keepLines w:val="1"/>
+              <w:widowControl w:val="1"/>
+              <w:spacing w:before="120" w:line="240" w:lineRule="auto"/>
+              <w:rPr>
+                <w:rFonts w:ascii="Trebuchet MS" w:cs="Trebuchet MS" w:eastAsia="Trebuchet MS" w:hAnsi="Trebuchet MS"/>
+                <w:color w:val="464547"/>
+              </w:rPr>
+            </w:pPr>
+            <w:r>
+              <w:rPr>
+                <w:rFonts w:ascii="Trebuchet MS" w:cs="Trebuchet MS" w:eastAsia="Trebuchet MS" w:hAnsi="Trebuchet MS"/>
+                <w:color w:val="464547"/>
+                <w:rtl w:val="0"/>
+              </w:rPr>
+              <w:t xml:space="preserve">survey_id</w:t>
             </w:r>
           </w:p>
         </w:tc>
@@ -11500,7 +11547,7 @@
                 <w:color w:val="464547"/>
                 <w:rtl w:val="0"/>
               </w:rPr>
-              <w:t xml:space="preserve">Voter_ID</w:t>
+              <w:t xml:space="preserve">voter_id</w:t>
             </w:r>
           </w:p>
         </w:tc>
@@ -11615,7 +11662,7 @@
                 <w:color w:val="464547"/>
                 <w:rtl w:val="0"/>
               </w:rPr>
-              <w:t xml:space="preserve">Election_ID</w:t>
+              <w:t xml:space="preserve">election_id</w:t>
             </w:r>
           </w:p>
         </w:tc>
@@ -11730,7 +11777,7 @@
                 <w:color w:val="464547"/>
                 <w:rtl w:val="0"/>
               </w:rPr>
-              <w:t xml:space="preserve">Key_Issue</w:t>
+              <w:t xml:space="preserve">key_issue</w:t>
             </w:r>
           </w:p>
         </w:tc>
@@ -11952,7 +11999,7 @@
                 <w:color w:val="ffffff"/>
                 <w:rtl w:val="0"/>
               </w:rPr>
-              <w:t xml:space="preserve">Survey_ID</w:t>
+              <w:t xml:space="preserve">survey_id</w:t>
             </w:r>
             <w:r>
               <w:rPr>
@@ -11983,7 +12030,7 @@
                 <w:color w:val="ffffff"/>
                 <w:rtl w:val="0"/>
               </w:rPr>
-              <w:t xml:space="preserve">Voter_ID</w:t>
+              <w:t xml:space="preserve">voter_id</w:t>
             </w:r>
             <w:r>
               <w:rPr>
@@ -12012,7 +12059,7 @@
                 <w:color w:val="ffffff"/>
                 <w:rtl w:val="0"/>
               </w:rPr>
-              <w:t xml:space="preserve">Election_ID</w:t>
+              <w:t xml:space="preserve">election_id</w:t>
             </w:r>
           </w:p>
         </w:tc>
@@ -12036,7 +12083,7 @@
                 <w:color w:val="ffffff"/>
                 <w:rtl w:val="0"/>
               </w:rPr>
-              <w:t xml:space="preserve">Response</w:t>
+              <w:t xml:space="preserve">response</w:t>
             </w:r>
           </w:p>
         </w:tc>
@@ -12413,29 +12460,29 @@
                 <w:color w:val="464547"/>
                 <w:rtl w:val="0"/>
               </w:rPr>
-              <w:t xml:space="preserve"> Issue_Report</w:t>
-            </w:r>
-          </w:p>
-        </w:tc>
-        <w:tc>
-          <w:tcPr/>
-          <w:p>
-            <w:pPr>
-              <w:keepLines w:val="1"/>
-              <w:widowControl w:val="1"/>
-              <w:spacing w:before="120" w:line="240" w:lineRule="auto"/>
-              <w:rPr>
-                <w:rFonts w:ascii="Trebuchet MS" w:cs="Trebuchet MS" w:eastAsia="Trebuchet MS" w:hAnsi="Trebuchet MS"/>
-                <w:color w:val="464547"/>
-              </w:rPr>
-            </w:pPr>
-            <w:r>
-              <w:rPr>
-                <w:rFonts w:ascii="Trebuchet MS" w:cs="Trebuchet MS" w:eastAsia="Trebuchet MS" w:hAnsi="Trebuchet MS"/>
-                <w:color w:val="464547"/>
-                <w:rtl w:val="0"/>
-              </w:rPr>
-              <w:t xml:space="preserve">Issue_ID</w:t>
+              <w:t xml:space="preserve"> issue_report</w:t>
+            </w:r>
+          </w:p>
+        </w:tc>
+        <w:tc>
+          <w:tcPr/>
+          <w:p>
+            <w:pPr>
+              <w:keepLines w:val="1"/>
+              <w:widowControl w:val="1"/>
+              <w:spacing w:before="120" w:line="240" w:lineRule="auto"/>
+              <w:rPr>
+                <w:rFonts w:ascii="Trebuchet MS" w:cs="Trebuchet MS" w:eastAsia="Trebuchet MS" w:hAnsi="Trebuchet MS"/>
+                <w:color w:val="464547"/>
+              </w:rPr>
+            </w:pPr>
+            <w:r>
+              <w:rPr>
+                <w:rFonts w:ascii="Trebuchet MS" w:cs="Trebuchet MS" w:eastAsia="Trebuchet MS" w:hAnsi="Trebuchet MS"/>
+                <w:color w:val="464547"/>
+                <w:rtl w:val="0"/>
+              </w:rPr>
+              <w:t xml:space="preserve">issue_id</w:t>
             </w:r>
           </w:p>
         </w:tc>
@@ -12551,7 +12598,7 @@
                 <w:color w:val="464547"/>
                 <w:rtl w:val="0"/>
               </w:rPr>
-              <w:t xml:space="preserve">Election_ID</w:t>
+              <w:t xml:space="preserve">election_id</w:t>
             </w:r>
           </w:p>
         </w:tc>
@@ -12665,7 +12712,7 @@
                 <w:color w:val="464547"/>
                 <w:rtl w:val="0"/>
               </w:rPr>
-              <w:t xml:space="preserve">Description</w:t>
+              <w:t xml:space="preserve">description</w:t>
             </w:r>
           </w:p>
         </w:tc>
@@ -12779,7 +12826,7 @@
                 <w:color w:val="464547"/>
                 <w:rtl w:val="0"/>
               </w:rPr>
-              <w:t xml:space="preserve">Reported_By</w:t>
+              <w:t xml:space="preserve">reported_by</w:t>
             </w:r>
           </w:p>
         </w:tc>
@@ -12893,7 +12940,7 @@
                 <w:color w:val="464547"/>
                 <w:rtl w:val="0"/>
               </w:rPr>
-              <w:t xml:space="preserve">Status</w:t>
+              <w:t xml:space="preserve">status</w:t>
             </w:r>
           </w:p>
         </w:tc>
@@ -13095,7 +13142,7 @@
                 <w:color w:val="ffffff"/>
                 <w:rtl w:val="0"/>
               </w:rPr>
-              <w:t xml:space="preserve">Issue_ID</w:t>
+              <w:t xml:space="preserve">issue_id</w:t>
             </w:r>
             <w:r>
               <w:rPr>
@@ -13124,7 +13171,7 @@
                 <w:color w:val="ffffff"/>
                 <w:rtl w:val="0"/>
               </w:rPr>
-              <w:t xml:space="preserve">Election_ID</w:t>
+              <w:t xml:space="preserve">election_id</w:t>
             </w:r>
           </w:p>
         </w:tc>
@@ -13150,7 +13197,7 @@
                 <w:color w:val="ffffff"/>
                 <w:rtl w:val="0"/>
               </w:rPr>
-              <w:t xml:space="preserve">Description</w:t>
+              <w:t xml:space="preserve">description</w:t>
             </w:r>
             <w:r>
               <w:rPr>
@@ -13179,7 +13226,7 @@
                 <w:color w:val="ffffff"/>
                 <w:rtl w:val="0"/>
               </w:rPr>
-              <w:t xml:space="preserve">Reported_By</w:t>
+              <w:t xml:space="preserve">reported_by</w:t>
             </w:r>
           </w:p>
         </w:tc>
@@ -13203,7 +13250,7 @@
                 <w:color w:val="ffffff"/>
                 <w:rtl w:val="0"/>
               </w:rPr>
-              <w:t xml:space="preserve">Status</w:t>
+              <w:t xml:space="preserve">status</w:t>
             </w:r>
           </w:p>
         </w:tc>
@@ -13602,34 +13649,34 @@
                 <w:color w:val="464547"/>
                 <w:rtl w:val="0"/>
               </w:rPr>
-              <w:t xml:space="preserve">Campaign</w:t>
-            </w:r>
-            <w:r>
-              <w:rPr>
-                <w:rtl w:val="0"/>
-              </w:rPr>
-            </w:r>
-          </w:p>
-        </w:tc>
-        <w:tc>
-          <w:tcPr/>
-          <w:p>
-            <w:pPr>
-              <w:keepLines w:val="1"/>
-              <w:widowControl w:val="1"/>
-              <w:spacing w:before="120" w:line="240" w:lineRule="auto"/>
-              <w:rPr>
-                <w:rFonts w:ascii="Trebuchet MS" w:cs="Trebuchet MS" w:eastAsia="Trebuchet MS" w:hAnsi="Trebuchet MS"/>
-                <w:color w:val="464547"/>
-              </w:rPr>
-            </w:pPr>
-            <w:r>
-              <w:rPr>
-                <w:rFonts w:ascii="Trebuchet MS" w:cs="Trebuchet MS" w:eastAsia="Trebuchet MS" w:hAnsi="Trebuchet MS"/>
-                <w:color w:val="464547"/>
-                <w:rtl w:val="0"/>
-              </w:rPr>
-              <w:t xml:space="preserve">Campaign_ID</w:t>
+              <w:t xml:space="preserve">campaign</w:t>
+            </w:r>
+            <w:r>
+              <w:rPr>
+                <w:rtl w:val="0"/>
+              </w:rPr>
+            </w:r>
+          </w:p>
+        </w:tc>
+        <w:tc>
+          <w:tcPr/>
+          <w:p>
+            <w:pPr>
+              <w:keepLines w:val="1"/>
+              <w:widowControl w:val="1"/>
+              <w:spacing w:before="120" w:line="240" w:lineRule="auto"/>
+              <w:rPr>
+                <w:rFonts w:ascii="Trebuchet MS" w:cs="Trebuchet MS" w:eastAsia="Trebuchet MS" w:hAnsi="Trebuchet MS"/>
+                <w:color w:val="464547"/>
+              </w:rPr>
+            </w:pPr>
+            <w:r>
+              <w:rPr>
+                <w:rFonts w:ascii="Trebuchet MS" w:cs="Trebuchet MS" w:eastAsia="Trebuchet MS" w:hAnsi="Trebuchet MS"/>
+                <w:color w:val="464547"/>
+                <w:rtl w:val="0"/>
+              </w:rPr>
+              <w:t xml:space="preserve">campaign_id</w:t>
             </w:r>
           </w:p>
         </w:tc>
@@ -13744,7 +13791,7 @@
                 <w:color w:val="464547"/>
                 <w:rtl w:val="0"/>
               </w:rPr>
-              <w:t xml:space="preserve">Candidate_First_Name</w:t>
+              <w:t xml:space="preserve">candidate_first_name</w:t>
             </w:r>
           </w:p>
         </w:tc>
@@ -13859,7 +13906,7 @@
                 <w:color w:val="464547"/>
                 <w:rtl w:val="0"/>
               </w:rPr>
-              <w:t xml:space="preserve">Candidate_Last_Name</w:t>
+              <w:t xml:space="preserve">candidate_last_name</w:t>
             </w:r>
           </w:p>
         </w:tc>
@@ -13974,7 +14021,7 @@
                 <w:color w:val="464547"/>
                 <w:rtl w:val="0"/>
               </w:rPr>
-              <w:t xml:space="preserve">Party_Affiliation</w:t>
+              <w:t xml:space="preserve">party_affiliation</w:t>
             </w:r>
           </w:p>
         </w:tc>
@@ -14089,7 +14136,7 @@
                 <w:color w:val="464547"/>
                 <w:rtl w:val="0"/>
               </w:rPr>
-              <w:t xml:space="preserve">Election_ID</w:t>
+              <w:t xml:space="preserve">election_id</w:t>
             </w:r>
           </w:p>
         </w:tc>
@@ -14378,7 +14425,7 @@
                 <w:color w:val="ffffff"/>
                 <w:rtl w:val="0"/>
               </w:rPr>
-              <w:t xml:space="preserve">Candidate_ID</w:t>
+              <w:t xml:space="preserve">candidate_id</w:t>
             </w:r>
             <w:r>
               <w:rPr>
@@ -14409,7 +14456,7 @@
                 <w:color w:val="ffffff"/>
                 <w:rtl w:val="0"/>
               </w:rPr>
-              <w:t xml:space="preserve">Candidate_Firt_Name</w:t>
+              <w:t xml:space="preserve">candidate_firt_name</w:t>
             </w:r>
             <w:r>
               <w:rPr>
@@ -14438,7 +14485,7 @@
                 <w:color w:val="ffffff"/>
                 <w:rtl w:val="0"/>
               </w:rPr>
-              <w:t xml:space="preserve">Cndidate_Last_Name</w:t>
+              <w:t xml:space="preserve">candidate_last_name</w:t>
             </w:r>
           </w:p>
         </w:tc>
@@ -14462,7 +14509,7 @@
                 <w:color w:val="ffffff"/>
                 <w:rtl w:val="0"/>
               </w:rPr>
-              <w:t xml:space="preserve">Party_Affiliation</w:t>
+              <w:t xml:space="preserve">party_affiliation</w:t>
             </w:r>
           </w:p>
         </w:tc>
@@ -14486,7 +14533,7 @@
                 <w:color w:val="ffffff"/>
                 <w:rtl w:val="0"/>
               </w:rPr>
-              <w:t xml:space="preserve">Election_ID</w:t>
+              <w:t xml:space="preserve">election_id</w:t>
             </w:r>
           </w:p>
         </w:tc>
@@ -14885,34 +14932,34 @@
                 <w:color w:val="464547"/>
                 <w:rtl w:val="0"/>
               </w:rPr>
-              <w:t xml:space="preserve">Election</w:t>
-            </w:r>
-            <w:r>
-              <w:rPr>
-                <w:rtl w:val="0"/>
-              </w:rPr>
-            </w:r>
-          </w:p>
-        </w:tc>
-        <w:tc>
-          <w:tcPr/>
-          <w:p>
-            <w:pPr>
-              <w:keepLines w:val="1"/>
-              <w:widowControl w:val="1"/>
-              <w:spacing w:before="120" w:line="240" w:lineRule="auto"/>
-              <w:rPr>
-                <w:rFonts w:ascii="Trebuchet MS" w:cs="Trebuchet MS" w:eastAsia="Trebuchet MS" w:hAnsi="Trebuchet MS"/>
-                <w:color w:val="464547"/>
-              </w:rPr>
-            </w:pPr>
-            <w:r>
-              <w:rPr>
-                <w:rFonts w:ascii="Trebuchet MS" w:cs="Trebuchet MS" w:eastAsia="Trebuchet MS" w:hAnsi="Trebuchet MS"/>
-                <w:color w:val="464547"/>
-                <w:rtl w:val="0"/>
-              </w:rPr>
-              <w:t xml:space="preserve">Election_ID</w:t>
+              <w:t xml:space="preserve">election</w:t>
+            </w:r>
+            <w:r>
+              <w:rPr>
+                <w:rtl w:val="0"/>
+              </w:rPr>
+            </w:r>
+          </w:p>
+        </w:tc>
+        <w:tc>
+          <w:tcPr/>
+          <w:p>
+            <w:pPr>
+              <w:keepLines w:val="1"/>
+              <w:widowControl w:val="1"/>
+              <w:spacing w:before="120" w:line="240" w:lineRule="auto"/>
+              <w:rPr>
+                <w:rFonts w:ascii="Trebuchet MS" w:cs="Trebuchet MS" w:eastAsia="Trebuchet MS" w:hAnsi="Trebuchet MS"/>
+                <w:color w:val="464547"/>
+              </w:rPr>
+            </w:pPr>
+            <w:r>
+              <w:rPr>
+                <w:rFonts w:ascii="Trebuchet MS" w:cs="Trebuchet MS" w:eastAsia="Trebuchet MS" w:hAnsi="Trebuchet MS"/>
+                <w:color w:val="464547"/>
+                <w:rtl w:val="0"/>
+              </w:rPr>
+              <w:t xml:space="preserve">election_id</w:t>
             </w:r>
           </w:p>
         </w:tc>
@@ -15027,7 +15074,7 @@
                 <w:color w:val="464547"/>
                 <w:rtl w:val="0"/>
               </w:rPr>
-              <w:t xml:space="preserve">Election_Date</w:t>
+              <w:t xml:space="preserve">election_date</w:t>
             </w:r>
           </w:p>
         </w:tc>
@@ -15071,7 +15118,7 @@
                 <w:color w:val="464547"/>
                 <w:rtl w:val="0"/>
               </w:rPr>
-              <w:t xml:space="preserve">CHECK (Year &gt;= 1900)</w:t>
+              <w:t xml:space="preserve">CHECK (Year &gt;= 2000)</w:t>
             </w:r>
           </w:p>
         </w:tc>
@@ -15142,7 +15189,7 @@
                 <w:color w:val="464547"/>
                 <w:rtl w:val="0"/>
               </w:rPr>
-              <w:t xml:space="preserve">Type</w:t>
+              <w:t xml:space="preserve">type</w:t>
             </w:r>
           </w:p>
         </w:tc>
@@ -15413,7 +15460,7 @@
                 <w:color w:val="ffffff"/>
                 <w:rtl w:val="0"/>
               </w:rPr>
-              <w:t xml:space="preserve">Election_ID</w:t>
+              <w:t xml:space="preserve">election_id</w:t>
             </w:r>
             <w:r>
               <w:rPr>
@@ -15442,7 +15489,7 @@
                 <w:color w:val="ffffff"/>
                 <w:rtl w:val="0"/>
               </w:rPr>
-              <w:t xml:space="preserve">Election_Date</w:t>
+              <w:t xml:space="preserve">election_date</w:t>
             </w:r>
           </w:p>
         </w:tc>
@@ -15468,7 +15515,7 @@
                 <w:color w:val="ffffff"/>
                 <w:rtl w:val="0"/>
               </w:rPr>
-              <w:t xml:space="preserve">Type</w:t>
+              <w:t xml:space="preserve">type</w:t>
             </w:r>
             <w:r>
               <w:rPr>

</xml_diff>